<commit_message>
moved zipped image to docDB, added link to image in instructions
</commit_message>
<xml_diff>
--- a/petalbox_img/Petalcontroller Setup Instructions.docx
+++ b/petalbox_img/Petalcontroller Setup Instructions.docx
@@ -101,42 +101,15 @@
       </w:r>
       <w:proofErr w:type="spellStart"/>
       <w:r>
-        <w:t>svn</w:t>
-      </w:r>
-      <w:proofErr w:type="spellEnd"/>
-      <w:r>
-        <w:t xml:space="preserve"> (</w:t>
+        <w:t>docDB</w:t>
+      </w:r>
+      <w:proofErr w:type="spellEnd"/>
+      <w:r>
+        <w:t xml:space="preserve"> and unzip:</w:t>
       </w:r>
       <w:r>
         <w:t xml:space="preserve"> </w:t>
       </w:r>
-      <w:proofErr w:type="spellStart"/>
-      <w:r>
-        <w:t>focalplane</w:t>
-      </w:r>
-      <w:proofErr w:type="spellEnd"/>
-      <w:r>
-        <w:t>/</w:t>
-      </w:r>
-      <w:proofErr w:type="spellStart"/>
-      <w:r>
-        <w:t>plate_control</w:t>
-      </w:r>
-      <w:proofErr w:type="spellEnd"/>
-      <w:r>
-        <w:t>/trunk/</w:t>
-      </w:r>
-      <w:proofErr w:type="spellStart"/>
-      <w:r>
-        <w:t>petalbox_img</w:t>
-      </w:r>
-      <w:proofErr w:type="spellEnd"/>
-      <w:r>
-        <w:t>)</w:t>
-      </w:r>
-      <w:r>
-        <w:t xml:space="preserve"> and unzip</w:t>
-      </w:r>
     </w:p>
     <w:p>
       <w:pPr>
@@ -146,357 +119,367 @@
           <w:b/>
         </w:rPr>
       </w:pPr>
-    </w:p>
-    <w:p>
-      <w:pPr>
-        <w:pStyle w:val="ListParagraph"/>
-        <w:numPr>
-          <w:ilvl w:val="1"/>
-          <w:numId w:val="1"/>
-        </w:numPr>
-        <w:rPr>
-          <w:b/>
-        </w:rPr>
-      </w:pPr>
-      <w:r>
-        <w:t>Load the image onto a 4</w:t>
-      </w:r>
-      <w:r>
-        <w:t xml:space="preserve"> GB or bigger formatted SD card via a program like Win32 disk imager</w:t>
-      </w:r>
-      <w:r>
-        <w:t xml:space="preserve"> or the </w:t>
-      </w:r>
-      <w:proofErr w:type="spellStart"/>
-      <w:r>
-        <w:t>dd</w:t>
-      </w:r>
-      <w:proofErr w:type="spellEnd"/>
-      <w:r>
-        <w:t xml:space="preserve"> command in </w:t>
-      </w:r>
-      <w:proofErr w:type="spellStart"/>
-      <w:r>
-        <w:t>linux</w:t>
-      </w:r>
-      <w:proofErr w:type="spellEnd"/>
-      <w:r>
-        <w:t>.</w:t>
-      </w:r>
-    </w:p>
-    <w:p>
-      <w:pPr>
-        <w:pStyle w:val="ListParagraph"/>
-        <w:ind w:left="1080"/>
-        <w:rPr>
-          <w:b/>
-        </w:rPr>
-      </w:pPr>
-    </w:p>
-    <w:p>
-      <w:pPr>
-        <w:pStyle w:val="ListParagraph"/>
-        <w:numPr>
-          <w:ilvl w:val="1"/>
-          <w:numId w:val="1"/>
-        </w:numPr>
-        <w:rPr>
-          <w:b/>
-        </w:rPr>
-      </w:pPr>
-      <w:r>
-        <w:t xml:space="preserve">Insert the SD card into a powered off </w:t>
-      </w:r>
-      <w:proofErr w:type="spellStart"/>
-      <w:r>
-        <w:t>beaglebone</w:t>
-      </w:r>
-      <w:proofErr w:type="spellEnd"/>
-      <w:r>
-        <w:t xml:space="preserve"> and power the device up.  You will see a back and forth shifting LED pattern which indi</w:t>
-      </w:r>
-      <w:r>
-        <w:t>cates that the image is being transferred (this will take ~</w:t>
-      </w:r>
-      <w:r>
-        <w:t>20</w:t>
-      </w:r>
-      <w:r>
-        <w:t xml:space="preserve"> </w:t>
-      </w:r>
-      <w:proofErr w:type="spellStart"/>
-      <w:r>
-        <w:t>mnutes</w:t>
-      </w:r>
-      <w:proofErr w:type="spellEnd"/>
-      <w:r>
-        <w:t>).</w:t>
-      </w:r>
-    </w:p>
-    <w:p>
-      <w:pPr>
-        <w:pStyle w:val="ListParagraph"/>
-        <w:ind w:left="1080"/>
-        <w:rPr>
-          <w:b/>
-        </w:rPr>
-      </w:pPr>
-    </w:p>
-    <w:p>
-      <w:pPr>
-        <w:pStyle w:val="ListParagraph"/>
-        <w:numPr>
-          <w:ilvl w:val="1"/>
-          <w:numId w:val="1"/>
-        </w:numPr>
-        <w:rPr>
-          <w:b/>
-        </w:rPr>
-      </w:pPr>
-      <w:r>
-        <w:t xml:space="preserve">When the LED pattern stops, turn the </w:t>
-      </w:r>
-      <w:proofErr w:type="spellStart"/>
-      <w:r>
-        <w:t>beaglebone</w:t>
-      </w:r>
-      <w:proofErr w:type="spellEnd"/>
-      <w:r>
-        <w:t xml:space="preserve"> off and remove the SD card.  Power it back on and your </w:t>
-      </w:r>
-      <w:proofErr w:type="spellStart"/>
-      <w:r>
-        <w:t>petalcontroller</w:t>
-      </w:r>
-      <w:proofErr w:type="spellEnd"/>
-      <w:r>
-        <w:t xml:space="preserve"> </w:t>
-      </w:r>
-      <w:r>
-        <w:t>can now</w:t>
-      </w:r>
-      <w:r>
-        <w:t xml:space="preserve"> be configured.</w:t>
-      </w:r>
-    </w:p>
-    <w:p>
-      <w:pPr>
-        <w:pStyle w:val="ListParagraph"/>
-        <w:ind w:left="1440"/>
-        <w:rPr>
-          <w:b/>
-        </w:rPr>
-      </w:pPr>
-    </w:p>
-    <w:p>
-      <w:pPr>
-        <w:pStyle w:val="ListParagraph"/>
-        <w:numPr>
-          <w:ilvl w:val="0"/>
-          <w:numId w:val="1"/>
-        </w:numPr>
-        <w:rPr>
-          <w:b/>
-        </w:rPr>
-      </w:pPr>
-      <w:r>
-        <w:rPr>
-          <w:b/>
-        </w:rPr>
-        <w:t xml:space="preserve">Configuring the </w:t>
-      </w:r>
-      <w:proofErr w:type="spellStart"/>
-      <w:r>
-        <w:rPr>
-          <w:b/>
-        </w:rPr>
-        <w:t>petalcontroller</w:t>
-      </w:r>
-      <w:proofErr w:type="spellEnd"/>
-    </w:p>
-    <w:p>
-      <w:pPr>
-        <w:pStyle w:val="ListParagraph"/>
-        <w:numPr>
-          <w:ilvl w:val="1"/>
-          <w:numId w:val="1"/>
-        </w:numPr>
-        <w:rPr>
-          <w:b/>
-        </w:rPr>
-      </w:pPr>
-      <w:r>
-        <w:t>All configuration settings are now found in /home/</w:t>
-      </w:r>
-      <w:proofErr w:type="spellStart"/>
-      <w:r>
-        <w:t>msdos</w:t>
-      </w:r>
-      <w:proofErr w:type="spellEnd"/>
-      <w:r>
-        <w:t>/</w:t>
-      </w:r>
-      <w:proofErr w:type="spellStart"/>
-      <w:r>
-        <w:t>dos_home</w:t>
-      </w:r>
-      <w:proofErr w:type="spellEnd"/>
-      <w:r>
-        <w:t>/</w:t>
-      </w:r>
-      <w:proofErr w:type="spellStart"/>
-      <w:r>
-        <w:t>dos_config</w:t>
-      </w:r>
-      <w:proofErr w:type="spellEnd"/>
-      <w:r>
-        <w:t xml:space="preserve">.  </w:t>
-      </w:r>
-      <w:r>
-        <w:t xml:space="preserve">The </w:t>
-      </w:r>
-      <w:proofErr w:type="spellStart"/>
-      <w:r>
-        <w:t>petalcontroller</w:t>
-      </w:r>
-      <w:proofErr w:type="spellEnd"/>
-      <w:r>
-        <w:t xml:space="preserve"> service now starts automatically and initializes the CAN channels/device overlays</w:t>
-      </w:r>
-      <w:r>
-        <w:t>/</w:t>
-      </w:r>
-      <w:proofErr w:type="spellStart"/>
-      <w:r>
-        <w:t>petalcontroller</w:t>
-      </w:r>
-      <w:proofErr w:type="spellEnd"/>
-      <w:r>
-        <w:t xml:space="preserve"> service</w:t>
-      </w:r>
-      <w:r>
-        <w:t xml:space="preserve">.  The following scripts/configuration files are no longer used and have been removed: </w:t>
-      </w:r>
-      <w:r>
-        <w:t xml:space="preserve">startpc.sh, </w:t>
-      </w:r>
-      <w:r>
-        <w:t xml:space="preserve">caninit.sh, caninit.py, devtree.py, devtree.sh, petalcontroller.ini, and </w:t>
-      </w:r>
-      <w:proofErr w:type="spellStart"/>
-      <w:r>
-        <w:t>petalcontroller.conf</w:t>
-      </w:r>
-      <w:proofErr w:type="spellEnd"/>
-      <w:r>
-        <w:t xml:space="preserve">.  </w:t>
-      </w:r>
-    </w:p>
-    <w:p>
-      <w:pPr>
-        <w:pStyle w:val="ListParagraph"/>
-        <w:ind w:left="1080"/>
-        <w:rPr>
-          <w:b/>
-        </w:rPr>
-      </w:pPr>
-    </w:p>
-    <w:p>
-      <w:pPr>
-        <w:pStyle w:val="ListParagraph"/>
-        <w:numPr>
-          <w:ilvl w:val="1"/>
-          <w:numId w:val="1"/>
-        </w:numPr>
-        <w:rPr>
-          <w:b/>
-        </w:rPr>
-      </w:pPr>
-      <w:r>
-        <w:t xml:space="preserve">Open </w:t>
-      </w:r>
-      <w:r>
-        <w:t>/home/</w:t>
-      </w:r>
-      <w:proofErr w:type="spellStart"/>
-      <w:r>
-        <w:t>msdos</w:t>
-      </w:r>
-      <w:proofErr w:type="spellEnd"/>
-      <w:r>
-        <w:t>/</w:t>
-      </w:r>
-      <w:proofErr w:type="spellStart"/>
-      <w:r>
-        <w:t>dos_home</w:t>
-      </w:r>
-      <w:proofErr w:type="spellEnd"/>
-      <w:r>
-        <w:t>/</w:t>
-      </w:r>
-      <w:proofErr w:type="spellStart"/>
-      <w:r>
-        <w:t>dos_config</w:t>
-      </w:r>
-      <w:proofErr w:type="spellEnd"/>
-      <w:r>
-        <w:t>/</w:t>
-      </w:r>
-      <w:proofErr w:type="spellStart"/>
-      <w:r>
-        <w:t>start_PETALCONTROLLER</w:t>
-      </w:r>
-      <w:proofErr w:type="spellEnd"/>
-      <w:r>
-        <w:t xml:space="preserve"> and </w:t>
-      </w:r>
-      <w:r>
-        <w:t>change</w:t>
-      </w:r>
-      <w:r>
-        <w:t xml:space="preserve"> the PC# for your device</w:t>
-      </w:r>
-      <w:r>
-        <w:t xml:space="preserve"> (see comments of this file for namespace)</w:t>
-      </w:r>
-      <w:r>
-        <w:t xml:space="preserve">.  </w:t>
-      </w:r>
-      <w:r>
-        <w:t>The fr</w:t>
-      </w:r>
-      <w:r>
-        <w:t xml:space="preserve">eshly flashed </w:t>
-      </w:r>
-      <w:proofErr w:type="spellStart"/>
-      <w:r>
-        <w:t>beaglebone</w:t>
-      </w:r>
-      <w:proofErr w:type="spellEnd"/>
-      <w:r>
-        <w:t xml:space="preserve"> will</w:t>
-      </w:r>
-      <w:r>
-        <w:t xml:space="preserve"> auto-start as PC99</w:t>
-      </w:r>
-      <w:r>
-        <w:t xml:space="preserve">.  The number 99 will be reserved for </w:t>
-      </w:r>
-      <w:r>
-        <w:t>newly flashed devices</w:t>
-      </w:r>
-      <w:r>
-        <w:t xml:space="preserve"> </w:t>
-      </w:r>
-      <w:r>
-        <w:t>to avoid disturbi</w:t>
-      </w:r>
-      <w:r>
-        <w:t>ng exis</w:t>
-      </w:r>
       <w:bookmarkStart w:id="0" w:name="_GoBack"/>
       <w:bookmarkEnd w:id="0"/>
       <w:r>
+        <w:t>https://desi.lbl.gov/DocDB/cgi-bin/private/ShowDocument?docid=2623</w:t>
+      </w:r>
+    </w:p>
+    <w:p>
+      <w:pPr>
+        <w:pStyle w:val="ListParagraph"/>
+        <w:ind w:left="1080"/>
+        <w:rPr>
+          <w:b/>
+        </w:rPr>
+      </w:pPr>
+    </w:p>
+    <w:p>
+      <w:pPr>
+        <w:pStyle w:val="ListParagraph"/>
+        <w:numPr>
+          <w:ilvl w:val="1"/>
+          <w:numId w:val="1"/>
+        </w:numPr>
+        <w:rPr>
+          <w:b/>
+        </w:rPr>
+      </w:pPr>
+      <w:r>
+        <w:t>Load the image onto a 4</w:t>
+      </w:r>
+      <w:r>
+        <w:t xml:space="preserve"> GB or bigger formatted SD card via a program like Win32 disk imager</w:t>
+      </w:r>
+      <w:r>
+        <w:t xml:space="preserve"> or the </w:t>
+      </w:r>
+      <w:proofErr w:type="spellStart"/>
+      <w:r>
+        <w:t>dd</w:t>
+      </w:r>
+      <w:proofErr w:type="spellEnd"/>
+      <w:r>
+        <w:t xml:space="preserve"> command in </w:t>
+      </w:r>
+      <w:proofErr w:type="spellStart"/>
+      <w:r>
+        <w:t>linux</w:t>
+      </w:r>
+      <w:proofErr w:type="spellEnd"/>
+      <w:r>
+        <w:t>.</w:t>
+      </w:r>
+    </w:p>
+    <w:p>
+      <w:pPr>
+        <w:pStyle w:val="ListParagraph"/>
+        <w:ind w:left="1080"/>
+        <w:rPr>
+          <w:b/>
+        </w:rPr>
+      </w:pPr>
+    </w:p>
+    <w:p>
+      <w:pPr>
+        <w:pStyle w:val="ListParagraph"/>
+        <w:numPr>
+          <w:ilvl w:val="1"/>
+          <w:numId w:val="1"/>
+        </w:numPr>
+        <w:rPr>
+          <w:b/>
+        </w:rPr>
+      </w:pPr>
+      <w:r>
+        <w:t xml:space="preserve">Insert the SD card into a powered off </w:t>
+      </w:r>
+      <w:proofErr w:type="spellStart"/>
+      <w:r>
+        <w:t>beaglebone</w:t>
+      </w:r>
+      <w:proofErr w:type="spellEnd"/>
+      <w:r>
+        <w:t xml:space="preserve"> and power the device up.  You will see a back and forth shifting LED pattern which indi</w:t>
+      </w:r>
+      <w:r>
+        <w:t>cates that the image is being transferred (this will take ~</w:t>
+      </w:r>
+      <w:r>
+        <w:t>20</w:t>
+      </w:r>
+      <w:r>
+        <w:t xml:space="preserve"> m</w:t>
+      </w:r>
+      <w:r>
+        <w:t>i</w:t>
+      </w:r>
+      <w:r>
+        <w:t>nutes).</w:t>
+      </w:r>
+    </w:p>
+    <w:p>
+      <w:pPr>
+        <w:pStyle w:val="ListParagraph"/>
+        <w:ind w:left="1080"/>
+        <w:rPr>
+          <w:b/>
+        </w:rPr>
+      </w:pPr>
+    </w:p>
+    <w:p>
+      <w:pPr>
+        <w:pStyle w:val="ListParagraph"/>
+        <w:numPr>
+          <w:ilvl w:val="1"/>
+          <w:numId w:val="1"/>
+        </w:numPr>
+        <w:rPr>
+          <w:b/>
+        </w:rPr>
+      </w:pPr>
+      <w:r>
+        <w:t xml:space="preserve">When the LED pattern stops, turn the </w:t>
+      </w:r>
+      <w:proofErr w:type="spellStart"/>
+      <w:r>
+        <w:t>beaglebone</w:t>
+      </w:r>
+      <w:proofErr w:type="spellEnd"/>
+      <w:r>
+        <w:t xml:space="preserve"> off and remove the SD card.  Power it back on and your </w:t>
+      </w:r>
+      <w:proofErr w:type="spellStart"/>
+      <w:r>
+        <w:t>petalcontroller</w:t>
+      </w:r>
+      <w:proofErr w:type="spellEnd"/>
+      <w:r>
+        <w:t xml:space="preserve"> </w:t>
+      </w:r>
+      <w:r>
+        <w:t>can now</w:t>
+      </w:r>
+      <w:r>
+        <w:t xml:space="preserve"> be configured.</w:t>
+      </w:r>
+    </w:p>
+    <w:p>
+      <w:pPr>
+        <w:pStyle w:val="ListParagraph"/>
+        <w:ind w:left="1440"/>
+        <w:rPr>
+          <w:b/>
+        </w:rPr>
+      </w:pPr>
+    </w:p>
+    <w:p>
+      <w:pPr>
+        <w:pStyle w:val="ListParagraph"/>
+        <w:numPr>
+          <w:ilvl w:val="0"/>
+          <w:numId w:val="1"/>
+        </w:numPr>
+        <w:rPr>
+          <w:b/>
+        </w:rPr>
+      </w:pPr>
+      <w:r>
+        <w:rPr>
+          <w:b/>
+        </w:rPr>
+        <w:t xml:space="preserve">Configuring the </w:t>
+      </w:r>
+      <w:proofErr w:type="spellStart"/>
+      <w:r>
+        <w:rPr>
+          <w:b/>
+        </w:rPr>
+        <w:t>petalcontroller</w:t>
+      </w:r>
+      <w:proofErr w:type="spellEnd"/>
+    </w:p>
+    <w:p>
+      <w:pPr>
+        <w:pStyle w:val="ListParagraph"/>
+        <w:numPr>
+          <w:ilvl w:val="1"/>
+          <w:numId w:val="1"/>
+        </w:numPr>
+        <w:rPr>
+          <w:b/>
+        </w:rPr>
+      </w:pPr>
+      <w:r>
+        <w:t>All configuration settings are now found in /home/</w:t>
+      </w:r>
+      <w:proofErr w:type="spellStart"/>
+      <w:r>
+        <w:t>msdos</w:t>
+      </w:r>
+      <w:proofErr w:type="spellEnd"/>
+      <w:r>
+        <w:t>/</w:t>
+      </w:r>
+      <w:proofErr w:type="spellStart"/>
+      <w:r>
+        <w:t>dos_home</w:t>
+      </w:r>
+      <w:proofErr w:type="spellEnd"/>
+      <w:r>
+        <w:t>/</w:t>
+      </w:r>
+      <w:proofErr w:type="spellStart"/>
+      <w:r>
+        <w:t>dos_config</w:t>
+      </w:r>
+      <w:proofErr w:type="spellEnd"/>
+      <w:r>
+        <w:t xml:space="preserve">.  </w:t>
+      </w:r>
+      <w:r>
+        <w:t xml:space="preserve">The </w:t>
+      </w:r>
+      <w:proofErr w:type="spellStart"/>
+      <w:r>
+        <w:t>petalcontroller</w:t>
+      </w:r>
+      <w:proofErr w:type="spellEnd"/>
+      <w:r>
+        <w:t xml:space="preserve"> service now starts automatically and initializes the CAN channels/device overlays</w:t>
+      </w:r>
+      <w:r>
+        <w:t>/</w:t>
+      </w:r>
+      <w:proofErr w:type="spellStart"/>
+      <w:r>
+        <w:t>petalcontroller</w:t>
+      </w:r>
+      <w:proofErr w:type="spellEnd"/>
+      <w:r>
+        <w:t xml:space="preserve"> service</w:t>
+      </w:r>
+      <w:r>
+        <w:t xml:space="preserve">.  The following scripts/configuration files are no longer used and have been removed: </w:t>
+      </w:r>
+      <w:r>
+        <w:t xml:space="preserve">startpc.sh, </w:t>
+      </w:r>
+      <w:r>
+        <w:t xml:space="preserve">caninit.sh, caninit.py, devtree.py, devtree.sh, petalcontroller.ini, and </w:t>
+      </w:r>
+      <w:proofErr w:type="spellStart"/>
+      <w:r>
+        <w:t>petalcontroller.conf</w:t>
+      </w:r>
+      <w:proofErr w:type="spellEnd"/>
+      <w:r>
+        <w:t xml:space="preserve">.  </w:t>
+      </w:r>
+    </w:p>
+    <w:p>
+      <w:pPr>
+        <w:pStyle w:val="ListParagraph"/>
+        <w:ind w:left="1080"/>
+        <w:rPr>
+          <w:b/>
+        </w:rPr>
+      </w:pPr>
+    </w:p>
+    <w:p>
+      <w:pPr>
+        <w:pStyle w:val="ListParagraph"/>
+        <w:numPr>
+          <w:ilvl w:val="1"/>
+          <w:numId w:val="1"/>
+        </w:numPr>
+        <w:rPr>
+          <w:b/>
+        </w:rPr>
+      </w:pPr>
+      <w:r>
+        <w:t xml:space="preserve">Open </w:t>
+      </w:r>
+      <w:r>
+        <w:t>/home/</w:t>
+      </w:r>
+      <w:proofErr w:type="spellStart"/>
+      <w:r>
+        <w:t>msdos</w:t>
+      </w:r>
+      <w:proofErr w:type="spellEnd"/>
+      <w:r>
+        <w:t>/</w:t>
+      </w:r>
+      <w:proofErr w:type="spellStart"/>
+      <w:r>
+        <w:t>dos_home</w:t>
+      </w:r>
+      <w:proofErr w:type="spellEnd"/>
+      <w:r>
+        <w:t>/</w:t>
+      </w:r>
+      <w:proofErr w:type="spellStart"/>
+      <w:r>
+        <w:t>dos_config</w:t>
+      </w:r>
+      <w:proofErr w:type="spellEnd"/>
+      <w:r>
+        <w:t>/</w:t>
+      </w:r>
+      <w:proofErr w:type="spellStart"/>
+      <w:r>
+        <w:t>start_PETALCONTROLLER</w:t>
+      </w:r>
+      <w:proofErr w:type="spellEnd"/>
+      <w:r>
+        <w:t xml:space="preserve"> and </w:t>
+      </w:r>
+      <w:r>
+        <w:t>change</w:t>
+      </w:r>
+      <w:r>
+        <w:t xml:space="preserve"> the PC# for your device</w:t>
+      </w:r>
+      <w:r>
+        <w:t xml:space="preserve"> (see comments of this file for namespace)</w:t>
+      </w:r>
+      <w:r>
+        <w:t xml:space="preserve">.  </w:t>
+      </w:r>
+      <w:r>
+        <w:t>The fr</w:t>
+      </w:r>
+      <w:r>
+        <w:t xml:space="preserve">eshly flashed </w:t>
+      </w:r>
+      <w:proofErr w:type="spellStart"/>
+      <w:r>
+        <w:t>beaglebone</w:t>
+      </w:r>
+      <w:proofErr w:type="spellEnd"/>
+      <w:r>
+        <w:t xml:space="preserve"> will</w:t>
+      </w:r>
+      <w:r>
+        <w:t xml:space="preserve"> auto-start as PC99</w:t>
+      </w:r>
+      <w:r>
+        <w:t xml:space="preserve">.  The number 99 will be reserved for </w:t>
+      </w:r>
+      <w:r>
+        <w:t>newly flashed devices</w:t>
+      </w:r>
+      <w:r>
+        <w:t xml:space="preserve"> </w:t>
+      </w:r>
+      <w:r>
+        <w:t>to avoid disturbi</w:t>
+      </w:r>
+      <w:r>
+        <w:t>ng exis</w:t>
+      </w:r>
+      <w:r>
         <w:t xml:space="preserve">ting </w:t>
       </w:r>
       <w:proofErr w:type="spellStart"/>
@@ -685,6 +668,7 @@
         </w:rPr>
       </w:pPr>
       <w:r>
+        <w:lastRenderedPageBreak/>
         <w:t>If using the database, link setup_site.sh to your site specific setup file</w:t>
       </w:r>
       <w:r>
@@ -820,7 +804,27 @@
         <w:rPr>
           <w:b/>
         </w:rPr>
-        <w:t xml:space="preserve">restart/start/stop’ </w:t>
+        <w:t>restart/start/stop</w:t>
+      </w:r>
+      <w:r>
+        <w:rPr>
+          <w:b/>
+        </w:rPr>
+        <w:t xml:space="preserve"> </w:t>
+      </w:r>
+      <w:proofErr w:type="spellStart"/>
+      <w:r>
+        <w:rPr>
+          <w:b/>
+        </w:rPr>
+        <w:t>autoDOS</w:t>
+      </w:r>
+      <w:proofErr w:type="spellEnd"/>
+      <w:r>
+        <w:rPr>
+          <w:b/>
+        </w:rPr>
+        <w:t xml:space="preserve">’ </w:t>
       </w:r>
       <w:r>
         <w:t xml:space="preserve">– restarts, starts or stops the </w:t>
@@ -1882,7 +1886,7 @@
 </file>
 
 <file path=customXml/itemProps1.xml><?xml version="1.0" encoding="utf-8"?>
-<ds:datastoreItem xmlns:ds="http://schemas.openxmlformats.org/officeDocument/2006/customXml" ds:itemID="{34A2094D-8BB4-4DA3-A5D4-C1D81C84ACED}">
+<ds:datastoreItem xmlns:ds="http://schemas.openxmlformats.org/officeDocument/2006/customXml" ds:itemID="{415B13CE-D96E-4B1C-9C53-9AC0A9CC9D96}">
   <ds:schemaRefs>
     <ds:schemaRef ds:uri="http://schemas.openxmlformats.org/officeDocument/2006/bibliography"/>
   </ds:schemaRefs>

</xml_diff>